<commit_message>
added to title page
</commit_message>
<xml_diff>
--- a/7COM1079_Final report_template.docx
+++ b/7COM1079_Final report_template.docx
@@ -11,59 +11,16 @@
           <w:rFonts w:ascii="Times New Roman" w:eastAsia="Times New Roman" w:hAnsi="Times New Roman" w:cs="Times New Roman"/>
           <w:color w:val="2D3B45"/>
           <w:kern w:val="0"/>
-          <w:highlight w:val="yellow"/>
           <w:lang w:eastAsia="en-GB"/>
           <w14:ligatures w14:val="none"/>
         </w:rPr>
       </w:pPr>
-      <w:r>
-        <w:rPr>
-          <w:rFonts w:ascii="Times New Roman" w:eastAsia="Times New Roman" w:hAnsi="Times New Roman" w:cs="Times New Roman"/>
-          <w:i/>
-          <w:color w:val="2D3B45"/>
-          <w:kern w:val="0"/>
-          <w:highlight w:val="yellow"/>
-          <w:lang w:eastAsia="en-GB"/>
-          <w14:ligatures w14:val="none"/>
-        </w:rPr>
-        <w:t xml:space="preserve">Please delete all the </w:t>
-      </w:r>
-      <w:r>
-        <w:rPr>
-          <w:rFonts w:ascii="Times New Roman" w:eastAsia="Times New Roman" w:hAnsi="Times New Roman" w:cs="Times New Roman"/>
-          <w:i/>
-          <w:color w:val="2D3B45"/>
-          <w:kern w:val="0"/>
-          <w:highlight w:val="yellow"/>
-          <w:lang w:eastAsia="en-GB"/>
-          <w14:ligatures w14:val="none"/>
-        </w:rPr>
-        <w:t>italic</w:t>
-      </w:r>
-      <w:r>
-        <w:rPr>
-          <w:rFonts w:ascii="Times New Roman" w:eastAsia="Times New Roman" w:hAnsi="Times New Roman" w:cs="Times New Roman"/>
-          <w:i/>
-          <w:color w:val="2D3B45"/>
-          <w:kern w:val="0"/>
-          <w:highlight w:val="yellow"/>
-          <w:lang w:eastAsia="en-GB"/>
-          <w14:ligatures w14:val="none"/>
-        </w:rPr>
-        <w:t xml:space="preserve"> text before submission. It is here just for your reference</w:t>
-      </w:r>
-      <w:r>
-        <w:rPr>
-          <w:rFonts w:ascii="Times New Roman" w:eastAsia="Times New Roman" w:hAnsi="Times New Roman" w:cs="Times New Roman"/>
-          <w:color w:val="2D3B45"/>
-          <w:kern w:val="0"/>
-          <w:highlight w:val="yellow"/>
-          <w:lang w:eastAsia="en-GB"/>
-          <w14:ligatures w14:val="none"/>
-        </w:rPr>
-        <w:t>.</w:t>
-      </w:r>
-      <w:r>
+    </w:p>
+    <w:p>
+      <w:pPr>
+        <w:shd w:val="clear" w:color="auto" w:fill="FFFFFF" w:themeFill="background1"/>
+        <w:jc w:val="center"/>
+        <w:outlineLvl w:val="1"/>
         <w:rPr>
           <w:rFonts w:ascii="Times New Roman" w:eastAsia="Times New Roman" w:hAnsi="Times New Roman" w:cs="Times New Roman"/>
           <w:color w:val="2D3B45"/>
@@ -71,8 +28,7 @@
           <w:lang w:eastAsia="en-GB"/>
           <w14:ligatures w14:val="none"/>
         </w:rPr>
-        <w:t xml:space="preserve"> </w:t>
-      </w:r>
+      </w:pPr>
     </w:p>
     <w:p>
       <w:pPr>
@@ -81,122 +37,12 @@
         <w:outlineLvl w:val="1"/>
         <w:rPr>
           <w:rFonts w:ascii="Times New Roman" w:eastAsia="Times New Roman" w:hAnsi="Times New Roman" w:cs="Times New Roman"/>
-          <w:i/>
-          <w:color w:val="2D3B45"/>
-          <w:kern w:val="0"/>
-          <w:highlight w:val="yellow"/>
-          <w:lang w:eastAsia="en-GB"/>
-          <w14:ligatures w14:val="none"/>
-        </w:rPr>
-      </w:pPr>
-      <w:r>
-        <w:rPr>
-          <w:rFonts w:ascii="Times New Roman" w:eastAsia="Times New Roman" w:hAnsi="Times New Roman" w:cs="Times New Roman"/>
-          <w:i/>
-          <w:color w:val="2D3B45"/>
-          <w:kern w:val="0"/>
-          <w:highlight w:val="yellow"/>
-          <w:lang w:eastAsia="en-GB"/>
-          <w14:ligatures w14:val="none"/>
-        </w:rPr>
-        <w:t>Further: data set – DS, research question – RQ</w:t>
-      </w:r>
-    </w:p>
-    <w:p>
-      <w:pPr>
-        <w:shd w:val="clear" w:color="auto" w:fill="FFFFFF" w:themeFill="background1"/>
-        <w:jc w:val="center"/>
-        <w:outlineLvl w:val="1"/>
-        <w:rPr>
-          <w:rFonts w:ascii="Times New Roman" w:eastAsia="Times New Roman" w:hAnsi="Times New Roman" w:cs="Times New Roman"/>
-          <w:i/>
-          <w:iCs/>
-          <w:color w:val="2D3B45"/>
-          <w:kern w:val="0"/>
-          <w:highlight w:val="yellow"/>
-          <w:lang w:eastAsia="en-GB"/>
-          <w14:ligatures w14:val="none"/>
-        </w:rPr>
-      </w:pPr>
-      <w:r>
-        <w:rPr>
-          <w:rFonts w:ascii="Times New Roman" w:eastAsia="Times New Roman" w:hAnsi="Times New Roman" w:cs="Times New Roman"/>
-          <w:i/>
-          <w:iCs/>
-          <w:color w:val="2D3B45"/>
-          <w:kern w:val="0"/>
-          <w:highlight w:val="yellow"/>
-          <w:lang w:eastAsia="en-GB"/>
-          <w14:ligatures w14:val="none"/>
-        </w:rPr>
-        <w:t>The mark (</w:t>
-      </w:r>
-      <w:r>
-        <w:rPr>
-          <w:rFonts w:ascii="Times New Roman" w:eastAsia="Times New Roman" w:hAnsi="Times New Roman" w:cs="Times New Roman"/>
-          <w:b/>
-          <w:bCs/>
-          <w:i/>
-          <w:iCs/>
-          <w:color w:val="2D3B45"/>
-          <w:kern w:val="0"/>
-          <w:highlight w:val="yellow"/>
-          <w:lang w:eastAsia="en-GB"/>
-          <w14:ligatures w14:val="none"/>
-        </w:rPr>
-        <w:t>x words</w:t>
-      </w:r>
-      <w:r>
-        <w:rPr>
-          <w:rFonts w:ascii="Times New Roman" w:eastAsia="Times New Roman" w:hAnsi="Times New Roman" w:cs="Times New Roman"/>
-          <w:i/>
-          <w:iCs/>
-          <w:color w:val="2D3B45"/>
-          <w:kern w:val="0"/>
-          <w:highlight w:val="yellow"/>
-          <w:lang w:eastAsia="en-GB"/>
-          <w14:ligatures w14:val="none"/>
-        </w:rPr>
-        <w:t xml:space="preserve">) after each subchapter states the word count limit. This indicates the expected amount of information which you can exceed </w:t>
-      </w:r>
-      <w:r>
-        <w:rPr>
-          <w:rFonts w:ascii="Times New Roman" w:eastAsia="Times New Roman" w:hAnsi="Times New Roman" w:cs="Times New Roman"/>
-          <w:i/>
-          <w:iCs/>
-          <w:color w:val="2D3B45"/>
-          <w:kern w:val="0"/>
-          <w:highlight w:val="yellow"/>
-          <w:lang w:eastAsia="en-GB"/>
-          <w14:ligatures w14:val="none"/>
-        </w:rPr>
-        <w:t>by</w:t>
-      </w:r>
-      <w:r>
-        <w:rPr>
-          <w:rFonts w:ascii="Times New Roman" w:eastAsia="Times New Roman" w:hAnsi="Times New Roman" w:cs="Times New Roman"/>
-          <w:i/>
-          <w:iCs/>
-          <w:color w:val="2D3B45"/>
-          <w:kern w:val="0"/>
-          <w:highlight w:val="yellow"/>
-          <w:lang w:eastAsia="en-GB"/>
-          <w14:ligatures w14:val="none"/>
-        </w:rPr>
-        <w:t xml:space="preserve"> 10% without losing the mark.</w:t>
-      </w:r>
-      <w:r>
-        <w:rPr>
-          <w:rFonts w:ascii="Times New Roman" w:eastAsia="Times New Roman" w:hAnsi="Times New Roman" w:cs="Times New Roman"/>
-          <w:i/>
-          <w:iCs/>
           <w:color w:val="2D3B45"/>
           <w:kern w:val="0"/>
           <w:lang w:eastAsia="en-GB"/>
           <w14:ligatures w14:val="none"/>
         </w:rPr>
-        <w:t xml:space="preserve"> </w:t>
-      </w:r>
+      </w:pPr>
     </w:p>
     <w:p>
       <w:pPr>
@@ -211,12 +57,7 @@
           <w14:ligatures w14:val="none"/>
         </w:rPr>
       </w:pPr>
-    </w:p>
-    <w:p>
-      <w:pPr>
-        <w:shd w:val="clear" w:color="auto" w:fill="FFFFFF" w:themeFill="background1"/>
-        <w:jc w:val="center"/>
-        <w:outlineLvl w:val="1"/>
+      <w:r>
         <w:rPr>
           <w:rFonts w:ascii="Times New Roman" w:eastAsia="Times New Roman" w:hAnsi="Times New Roman" w:cs="Times New Roman"/>
           <w:color w:val="2D3B45"/>
@@ -224,13 +65,9 @@
           <w:lang w:eastAsia="en-GB"/>
           <w14:ligatures w14:val="none"/>
         </w:rPr>
-      </w:pPr>
-    </w:p>
-    <w:p>
-      <w:pPr>
-        <w:shd w:val="clear" w:color="auto" w:fill="FFFFFF" w:themeFill="background1"/>
-        <w:jc w:val="center"/>
-        <w:outlineLvl w:val="1"/>
+        <w:t>7COM1079-0901-202</w:t>
+      </w:r>
+      <w:r>
         <w:rPr>
           <w:rFonts w:ascii="Times New Roman" w:eastAsia="Times New Roman" w:hAnsi="Times New Roman" w:cs="Times New Roman"/>
           <w:color w:val="2D3B45"/>
@@ -238,13 +75,9 @@
           <w:lang w:eastAsia="en-GB"/>
           <w14:ligatures w14:val="none"/>
         </w:rPr>
-      </w:pPr>
-    </w:p>
-    <w:p>
-      <w:pPr>
-        <w:shd w:val="clear" w:color="auto" w:fill="FFFFFF" w:themeFill="background1"/>
-        <w:jc w:val="center"/>
-        <w:outlineLvl w:val="1"/>
+        <w:t>5</w:t>
+      </w:r>
+      <w:r>
         <w:rPr>
           <w:rFonts w:ascii="Times New Roman" w:eastAsia="Times New Roman" w:hAnsi="Times New Roman" w:cs="Times New Roman"/>
           <w:color w:val="2D3B45"/>
@@ -252,503 +85,315 @@
           <w:lang w:eastAsia="en-GB"/>
           <w14:ligatures w14:val="none"/>
         </w:rPr>
-      </w:pPr>
-      <w:r>
-        <w:rPr>
-          <w:rFonts w:ascii="Times New Roman" w:eastAsia="Times New Roman" w:hAnsi="Times New Roman" w:cs="Times New Roman"/>
-          <w:color w:val="2D3B45"/>
-          <w:kern w:val="0"/>
-          <w:lang w:eastAsia="en-GB"/>
-          <w14:ligatures w14:val="none"/>
-        </w:rPr>
-        <w:t>7COM1079-0901-202</w:t>
-      </w:r>
-      <w:r>
-        <w:rPr>
-          <w:rFonts w:ascii="Times New Roman" w:eastAsia="Times New Roman" w:hAnsi="Times New Roman" w:cs="Times New Roman"/>
-          <w:color w:val="2D3B45"/>
-          <w:kern w:val="0"/>
-          <w:lang w:eastAsia="en-GB"/>
-          <w14:ligatures w14:val="none"/>
+        <w:t xml:space="preserve"> - Team Research and Development Project</w:t>
+      </w:r>
+    </w:p>
+    <w:p>
+      <w:pPr>
+        <w:rPr>
+          <w:rFonts w:ascii="Times New Roman" w:eastAsia="Times New Roman" w:hAnsi="Times New Roman" w:cs="Times New Roman"/>
+        </w:rPr>
+      </w:pPr>
+    </w:p>
+    <w:p>
+      <w:pPr>
+        <w:rPr>
+          <w:rFonts w:ascii="Times New Roman" w:eastAsia="Times New Roman" w:hAnsi="Times New Roman" w:cs="Times New Roman"/>
+        </w:rPr>
+      </w:pPr>
+    </w:p>
+    <w:p>
+      <w:pPr>
+        <w:rPr>
+          <w:rFonts w:ascii="Times New Roman" w:eastAsia="Times New Roman" w:hAnsi="Times New Roman" w:cs="Times New Roman"/>
+        </w:rPr>
+      </w:pPr>
+    </w:p>
+    <w:p>
+      <w:pPr>
+        <w:rPr>
+          <w:rFonts w:ascii="Times New Roman" w:eastAsia="Times New Roman" w:hAnsi="Times New Roman" w:cs="Times New Roman"/>
+        </w:rPr>
+      </w:pPr>
+      <w:r>
+        <w:rPr>
+          <w:rFonts w:ascii="Times New Roman" w:eastAsia="Times New Roman" w:hAnsi="Times New Roman" w:cs="Times New Roman"/>
+        </w:rPr>
+        <w:t xml:space="preserve">Final report title: </w:t>
+      </w:r>
+      <w:r>
+        <w:rPr>
+          <w:rFonts w:ascii="Times New Roman" w:eastAsia="Times New Roman" w:hAnsi="Times New Roman" w:cs="Times New Roman"/>
+        </w:rPr>
+        <w:t>Is there a relationship between the rise of global population and CO2 emissions per capita between 1983 and 2008?</w:t>
+      </w:r>
+    </w:p>
+    <w:p>
+      <w:pPr>
+        <w:rPr>
+          <w:rFonts w:ascii="Times New Roman" w:eastAsia="Times New Roman" w:hAnsi="Times New Roman" w:cs="Times New Roman"/>
+        </w:rPr>
+      </w:pPr>
+    </w:p>
+    <w:p>
+      <w:pPr>
+        <w:rPr>
+          <w:rFonts w:ascii="Times New Roman" w:eastAsia="Times New Roman" w:hAnsi="Times New Roman" w:cs="Times New Roman"/>
+        </w:rPr>
+      </w:pPr>
+      <w:r>
+        <w:rPr>
+          <w:rFonts w:ascii="Times New Roman" w:eastAsia="Times New Roman" w:hAnsi="Times New Roman" w:cs="Times New Roman"/>
+        </w:rPr>
+        <w:t xml:space="preserve">Group </w:t>
+      </w:r>
+      <w:r>
+        <w:rPr>
+          <w:rFonts w:ascii="Times New Roman" w:eastAsia="Times New Roman" w:hAnsi="Times New Roman" w:cs="Times New Roman"/>
+        </w:rPr>
+        <w:t>ID</w:t>
+      </w:r>
+      <w:r>
+        <w:rPr>
+          <w:rFonts w:ascii="Times New Roman" w:eastAsia="Times New Roman" w:hAnsi="Times New Roman" w:cs="Times New Roman"/>
+        </w:rPr>
+        <w:t>:</w:t>
+      </w:r>
+      <w:r>
+        <w:rPr>
+          <w:rFonts w:ascii="Times New Roman" w:eastAsia="Times New Roman" w:hAnsi="Times New Roman" w:cs="Times New Roman"/>
+        </w:rPr>
+        <w:t xml:space="preserve"> B97</w:t>
+      </w:r>
+    </w:p>
+    <w:p>
+      <w:pPr>
+        <w:rPr>
+          <w:rFonts w:ascii="Times New Roman" w:eastAsia="Times New Roman" w:hAnsi="Times New Roman" w:cs="Times New Roman"/>
+        </w:rPr>
+      </w:pPr>
+    </w:p>
+    <w:p>
+      <w:pPr>
+        <w:rPr>
+          <w:rFonts w:ascii="Times New Roman" w:eastAsia="Times New Roman" w:hAnsi="Times New Roman" w:cs="Times New Roman"/>
+        </w:rPr>
+      </w:pPr>
+      <w:r>
+        <w:rPr>
+          <w:rFonts w:ascii="Times New Roman" w:eastAsia="Times New Roman" w:hAnsi="Times New Roman" w:cs="Times New Roman"/>
+        </w:rPr>
+        <w:t xml:space="preserve">Dataset number: </w:t>
+      </w:r>
+      <w:r>
+        <w:rPr>
+          <w:rFonts w:ascii="Times New Roman" w:eastAsia="Times New Roman" w:hAnsi="Times New Roman" w:cs="Times New Roman"/>
+        </w:rPr>
+        <w:t>DS230</w:t>
+      </w:r>
+    </w:p>
+    <w:p>
+      <w:pPr>
+        <w:rPr>
+          <w:rFonts w:ascii="Times New Roman" w:eastAsia="Times New Roman" w:hAnsi="Times New Roman" w:cs="Times New Roman"/>
+        </w:rPr>
+      </w:pPr>
+    </w:p>
+    <w:p>
+      <w:pPr>
+        <w:rPr>
+          <w:rFonts w:ascii="Times New Roman" w:eastAsia="Times New Roman" w:hAnsi="Times New Roman" w:cs="Times New Roman"/>
+          <w:i/>
+          <w:highlight w:val="yellow"/>
+        </w:rPr>
+      </w:pPr>
+      <w:r>
+        <w:rPr>
+          <w:rFonts w:ascii="Times New Roman" w:eastAsia="Times New Roman" w:hAnsi="Times New Roman" w:cs="Times New Roman"/>
+        </w:rPr>
+        <w:t xml:space="preserve">Prepared </w:t>
+      </w:r>
+      <w:r>
+        <w:rPr>
+          <w:rFonts w:ascii="Times New Roman" w:eastAsia="Times New Roman" w:hAnsi="Times New Roman" w:cs="Times New Roman"/>
+        </w:rPr>
+        <w:t xml:space="preserve">by: </w:t>
+      </w:r>
+      <w:r>
+        <w:rPr>
+          <w:rFonts w:ascii="Times New Roman" w:eastAsia="Times New Roman" w:hAnsi="Times New Roman" w:cs="Times New Roman"/>
+        </w:rPr>
+        <w:t>Jessica Healy 21050775</w:t>
+      </w:r>
+    </w:p>
+    <w:p>
+      <w:pPr>
+        <w:rPr>
+          <w:rFonts w:ascii="Times New Roman" w:eastAsia="Times New Roman" w:hAnsi="Times New Roman" w:cs="Times New Roman"/>
+          <w:iCs/>
+          <w:highlight w:val="yellow"/>
+        </w:rPr>
+      </w:pPr>
+      <w:r>
+        <w:rPr>
+          <w:rFonts w:ascii="Times New Roman" w:eastAsia="Times New Roman" w:hAnsi="Times New Roman" w:cs="Times New Roman"/>
+          <w:iCs/>
+        </w:rPr>
+        <w:t xml:space="preserve">                     Tanjim Azad Chowdhury 18057708</w:t>
+      </w:r>
+    </w:p>
+    <w:p>
+      <w:pPr>
+        <w:ind w:left="720"/>
+        <w:rPr>
+          <w:rFonts w:ascii="Times New Roman" w:eastAsia="Times New Roman" w:hAnsi="Times New Roman" w:cs="Times New Roman"/>
+          <w:i/>
+        </w:rPr>
+      </w:pPr>
+    </w:p>
+    <w:p>
+      <w:pPr>
+        <w:ind w:left="720"/>
+        <w:rPr>
+          <w:rFonts w:ascii="Times New Roman" w:eastAsia="Times New Roman" w:hAnsi="Times New Roman" w:cs="Times New Roman"/>
+          <w:i/>
+        </w:rPr>
+      </w:pPr>
+    </w:p>
+    <w:p>
+      <w:pPr>
+        <w:ind w:left="720"/>
+        <w:rPr>
+          <w:rFonts w:ascii="Times New Roman" w:eastAsia="Times New Roman" w:hAnsi="Times New Roman" w:cs="Times New Roman"/>
+          <w:i/>
+        </w:rPr>
+      </w:pPr>
+    </w:p>
+    <w:p>
+      <w:pPr>
+        <w:ind w:left="720"/>
+        <w:rPr>
+          <w:rFonts w:ascii="Times New Roman" w:eastAsia="Times New Roman" w:hAnsi="Times New Roman" w:cs="Times New Roman"/>
+          <w:i/>
+        </w:rPr>
+      </w:pPr>
+    </w:p>
+    <w:p>
+      <w:pPr>
+        <w:rPr>
+          <w:rFonts w:ascii="Times New Roman" w:eastAsia="Times New Roman" w:hAnsi="Times New Roman" w:cs="Times New Roman"/>
+        </w:rPr>
+      </w:pPr>
+    </w:p>
+    <w:p>
+      <w:pPr>
+        <w:rPr>
+          <w:rFonts w:ascii="Times New Roman" w:eastAsia="Times New Roman" w:hAnsi="Times New Roman" w:cs="Times New Roman"/>
+        </w:rPr>
+      </w:pPr>
+    </w:p>
+    <w:p>
+      <w:pPr>
+        <w:rPr>
+          <w:rFonts w:ascii="Times New Roman" w:eastAsia="Times New Roman" w:hAnsi="Times New Roman" w:cs="Times New Roman"/>
+        </w:rPr>
+      </w:pPr>
+    </w:p>
+    <w:p>
+      <w:pPr>
+        <w:rPr>
+          <w:rFonts w:ascii="Times New Roman" w:eastAsia="Times New Roman" w:hAnsi="Times New Roman" w:cs="Times New Roman"/>
+        </w:rPr>
+      </w:pPr>
+    </w:p>
+    <w:p>
+      <w:pPr>
+        <w:rPr>
+          <w:rFonts w:ascii="Times New Roman" w:eastAsia="Times New Roman" w:hAnsi="Times New Roman" w:cs="Times New Roman"/>
+        </w:rPr>
+      </w:pPr>
+    </w:p>
+    <w:p>
+      <w:pPr>
+        <w:rPr>
+          <w:rFonts w:ascii="Times New Roman" w:eastAsia="Times New Roman" w:hAnsi="Times New Roman" w:cs="Times New Roman"/>
+        </w:rPr>
+      </w:pPr>
+    </w:p>
+    <w:p>
+      <w:pPr>
+        <w:rPr>
+          <w:rFonts w:ascii="Times New Roman" w:eastAsia="Times New Roman" w:hAnsi="Times New Roman" w:cs="Times New Roman"/>
+        </w:rPr>
+      </w:pPr>
+    </w:p>
+    <w:p>
+      <w:pPr>
+        <w:rPr>
+          <w:rFonts w:ascii="Times New Roman" w:eastAsia="Times New Roman" w:hAnsi="Times New Roman" w:cs="Times New Roman"/>
+        </w:rPr>
+      </w:pPr>
+    </w:p>
+    <w:p>
+      <w:pPr>
+        <w:rPr>
+          <w:rFonts w:ascii="Times New Roman" w:eastAsia="Times New Roman" w:hAnsi="Times New Roman" w:cs="Times New Roman"/>
+        </w:rPr>
+      </w:pPr>
+    </w:p>
+    <w:p>
+      <w:pPr>
+        <w:jc w:val="center"/>
+        <w:rPr>
+          <w:rFonts w:ascii="Times New Roman" w:eastAsia="Times New Roman" w:hAnsi="Times New Roman" w:cs="Times New Roman"/>
+        </w:rPr>
+      </w:pPr>
+      <w:r>
+        <w:rPr>
+          <w:rFonts w:ascii="Times New Roman" w:eastAsia="Times New Roman" w:hAnsi="Times New Roman" w:cs="Times New Roman"/>
+        </w:rPr>
+        <w:t>University of Hertfordshire</w:t>
+      </w:r>
+    </w:p>
+    <w:p>
+      <w:pPr>
+        <w:jc w:val="center"/>
+        <w:rPr>
+          <w:rFonts w:ascii="Times New Roman" w:eastAsia="Times New Roman" w:hAnsi="Times New Roman" w:cs="Times New Roman"/>
+        </w:rPr>
+      </w:pPr>
+      <w:r>
+        <w:rPr>
+          <w:rFonts w:ascii="Times New Roman" w:eastAsia="Times New Roman" w:hAnsi="Times New Roman" w:cs="Times New Roman"/>
+        </w:rPr>
+        <w:t>Hatfield, 202</w:t>
+      </w:r>
+      <w:r>
+        <w:rPr>
+          <w:rFonts w:ascii="Times New Roman" w:eastAsia="Times New Roman" w:hAnsi="Times New Roman" w:cs="Times New Roman"/>
         </w:rPr>
         <w:t>5</w:t>
       </w:r>
-      <w:r>
-        <w:rPr>
-          <w:rFonts w:ascii="Times New Roman" w:eastAsia="Times New Roman" w:hAnsi="Times New Roman" w:cs="Times New Roman"/>
-          <w:color w:val="2D3B45"/>
-          <w:kern w:val="0"/>
-          <w:lang w:eastAsia="en-GB"/>
-          <w14:ligatures w14:val="none"/>
-        </w:rPr>
-        <w:t xml:space="preserve"> - Team Research and Development Project</w:t>
-      </w:r>
-    </w:p>
-    <w:p>
-      <w:pPr>
-        <w:rPr>
-          <w:rFonts w:ascii="Times New Roman" w:eastAsia="Times New Roman" w:hAnsi="Times New Roman" w:cs="Times New Roman"/>
-        </w:rPr>
-      </w:pPr>
-    </w:p>
-    <w:p>
-      <w:pPr>
-        <w:rPr>
-          <w:rFonts w:ascii="Times New Roman" w:eastAsia="Times New Roman" w:hAnsi="Times New Roman" w:cs="Times New Roman"/>
-        </w:rPr>
-      </w:pPr>
-    </w:p>
-    <w:p>
-      <w:pPr>
-        <w:rPr>
-          <w:rFonts w:ascii="Times New Roman" w:eastAsia="Times New Roman" w:hAnsi="Times New Roman" w:cs="Times New Roman"/>
-        </w:rPr>
-      </w:pPr>
-      <w:r>
-        <w:rPr>
-          <w:rFonts w:ascii="Times New Roman" w:eastAsia="Times New Roman" w:hAnsi="Times New Roman" w:cs="Times New Roman"/>
-        </w:rPr>
-        <w:t xml:space="preserve">Final report title: </w:t>
-      </w:r>
-      <w:r>
-        <w:rPr>
-          <w:rFonts w:ascii="Times New Roman" w:eastAsia="Times New Roman" w:hAnsi="Times New Roman" w:cs="Times New Roman"/>
-        </w:rPr>
-        <w:t>(</w:t>
-      </w:r>
-      <w:r>
-        <w:rPr>
-          <w:rFonts w:ascii="Times New Roman" w:eastAsia="Times New Roman" w:hAnsi="Times New Roman" w:cs="Times New Roman"/>
-          <w:i/>
-        </w:rPr>
-        <w:t>t</w:t>
-      </w:r>
-      <w:r>
-        <w:rPr>
-          <w:rFonts w:ascii="Times New Roman" w:eastAsia="Times New Roman" w:hAnsi="Times New Roman" w:cs="Times New Roman"/>
-          <w:i/>
-        </w:rPr>
-        <w:t xml:space="preserve">he </w:t>
-      </w:r>
-      <w:r>
-        <w:rPr>
-          <w:rFonts w:ascii="Times New Roman" w:eastAsia="Times New Roman" w:hAnsi="Times New Roman" w:cs="Times New Roman"/>
-          <w:i/>
-        </w:rPr>
-        <w:t>t</w:t>
-      </w:r>
-      <w:r>
-        <w:rPr>
-          <w:rFonts w:ascii="Times New Roman" w:eastAsia="Times New Roman" w:hAnsi="Times New Roman" w:cs="Times New Roman"/>
-          <w:i/>
-        </w:rPr>
-        <w:t>opic of your research.</w:t>
-      </w:r>
-      <w:r>
-        <w:rPr>
-          <w:rFonts w:ascii="Times New Roman" w:eastAsia="Times New Roman" w:hAnsi="Times New Roman" w:cs="Times New Roman"/>
-          <w:i/>
-        </w:rPr>
-        <w:t>)</w:t>
-      </w:r>
-    </w:p>
-    <w:p>
-      <w:pPr>
-        <w:rPr>
-          <w:rFonts w:ascii="Times New Roman" w:eastAsia="Times New Roman" w:hAnsi="Times New Roman" w:cs="Times New Roman"/>
-        </w:rPr>
-      </w:pPr>
-    </w:p>
-    <w:p>
-      <w:pPr>
-        <w:rPr>
-          <w:rFonts w:ascii="Times New Roman" w:eastAsia="Times New Roman" w:hAnsi="Times New Roman" w:cs="Times New Roman"/>
-        </w:rPr>
-      </w:pPr>
-      <w:r>
-        <w:rPr>
-          <w:rFonts w:ascii="Times New Roman" w:eastAsia="Times New Roman" w:hAnsi="Times New Roman" w:cs="Times New Roman"/>
-        </w:rPr>
-        <w:t xml:space="preserve">Group </w:t>
-      </w:r>
-      <w:r>
-        <w:rPr>
-          <w:rFonts w:ascii="Times New Roman" w:eastAsia="Times New Roman" w:hAnsi="Times New Roman" w:cs="Times New Roman"/>
-        </w:rPr>
-        <w:t>ID</w:t>
-      </w:r>
-      <w:r>
-        <w:rPr>
-          <w:rFonts w:ascii="Times New Roman" w:eastAsia="Times New Roman" w:hAnsi="Times New Roman" w:cs="Times New Roman"/>
-        </w:rPr>
-        <w:t>:</w:t>
-      </w:r>
-    </w:p>
-    <w:p>
-      <w:pPr>
-        <w:rPr>
-          <w:rFonts w:ascii="Times New Roman" w:eastAsia="Times New Roman" w:hAnsi="Times New Roman" w:cs="Times New Roman"/>
-        </w:rPr>
-      </w:pPr>
-    </w:p>
-    <w:p>
-      <w:pPr>
-        <w:rPr>
-          <w:rFonts w:ascii="Times New Roman" w:eastAsia="Times New Roman" w:hAnsi="Times New Roman" w:cs="Times New Roman"/>
-        </w:rPr>
-      </w:pPr>
-      <w:r>
-        <w:rPr>
-          <w:rFonts w:ascii="Times New Roman" w:eastAsia="Times New Roman" w:hAnsi="Times New Roman" w:cs="Times New Roman"/>
-        </w:rPr>
-        <w:t xml:space="preserve">Dataset number: </w:t>
-      </w:r>
-    </w:p>
-    <w:p>
-      <w:pPr>
-        <w:rPr>
-          <w:rFonts w:ascii="Times New Roman" w:eastAsia="Times New Roman" w:hAnsi="Times New Roman" w:cs="Times New Roman"/>
-        </w:rPr>
-      </w:pPr>
-    </w:p>
-    <w:p>
-      <w:pPr>
-        <w:rPr>
-          <w:rFonts w:ascii="Times New Roman" w:eastAsia="Times New Roman" w:hAnsi="Times New Roman" w:cs="Times New Roman"/>
-          <w:i/>
-          <w:highlight w:val="yellow"/>
-        </w:rPr>
-      </w:pPr>
-      <w:r>
-        <w:rPr>
-          <w:rFonts w:ascii="Times New Roman" w:eastAsia="Times New Roman" w:hAnsi="Times New Roman" w:cs="Times New Roman"/>
-        </w:rPr>
-        <w:t xml:space="preserve">Prepared </w:t>
-      </w:r>
-      <w:r>
-        <w:rPr>
-          <w:rFonts w:ascii="Times New Roman" w:eastAsia="Times New Roman" w:hAnsi="Times New Roman" w:cs="Times New Roman"/>
-        </w:rPr>
-        <w:t xml:space="preserve">by: </w:t>
-      </w:r>
-      <w:r>
-        <w:rPr>
-          <w:rFonts w:ascii="Times New Roman" w:eastAsia="Times New Roman" w:hAnsi="Times New Roman" w:cs="Times New Roman"/>
-          <w:i/>
-          <w:highlight w:val="yellow"/>
-        </w:rPr>
-        <w:t>[Name and ID of submitting student</w:t>
-      </w:r>
-      <w:r>
-        <w:rPr>
-          <w:rFonts w:ascii="Times New Roman" w:eastAsia="Times New Roman" w:hAnsi="Times New Roman" w:cs="Times New Roman"/>
-          <w:i/>
-          <w:highlight w:val="yellow"/>
-        </w:rPr>
-        <w:t xml:space="preserve"> first</w:t>
-      </w:r>
-      <w:r>
-        <w:rPr>
-          <w:rFonts w:ascii="Times New Roman" w:eastAsia="Times New Roman" w:hAnsi="Times New Roman" w:cs="Times New Roman"/>
-          <w:i/>
-          <w:highlight w:val="yellow"/>
-        </w:rPr>
-        <w:t>],</w:t>
-      </w:r>
-      <w:r>
-        <w:rPr>
-          <w:rFonts w:ascii="Times New Roman" w:eastAsia="Times New Roman" w:hAnsi="Times New Roman" w:cs="Times New Roman"/>
-          <w:i/>
-        </w:rPr>
-        <w:t xml:space="preserve"> </w:t>
-      </w:r>
-    </w:p>
-    <w:p>
-      <w:pPr>
-        <w:ind w:left="720"/>
-        <w:rPr>
-          <w:rFonts w:ascii="Times New Roman" w:eastAsia="Times New Roman" w:hAnsi="Times New Roman" w:cs="Times New Roman"/>
-          <w:i/>
-          <w:highlight w:val="yellow"/>
-        </w:rPr>
-      </w:pPr>
-      <w:r>
-        <w:rPr>
-          <w:rFonts w:ascii="Times New Roman" w:eastAsia="Times New Roman" w:hAnsi="Times New Roman" w:cs="Times New Roman"/>
-          <w:i/>
-        </w:rPr>
-        <w:t xml:space="preserve">      </w:t>
-      </w:r>
-      <w:r>
-        <w:rPr>
-          <w:rFonts w:ascii="Times New Roman" w:eastAsia="Times New Roman" w:hAnsi="Times New Roman" w:cs="Times New Roman"/>
-          <w:i/>
-        </w:rPr>
-        <w:t xml:space="preserve"> </w:t>
-      </w:r>
-      <w:r>
-        <w:rPr>
-          <w:rFonts w:ascii="Times New Roman" w:eastAsia="Times New Roman" w:hAnsi="Times New Roman" w:cs="Times New Roman"/>
-          <w:i/>
-        </w:rPr>
-        <w:t xml:space="preserve">  </w:t>
-      </w:r>
-      <w:r>
-        <w:rPr>
-          <w:rFonts w:ascii="Times New Roman" w:eastAsia="Times New Roman" w:hAnsi="Times New Roman" w:cs="Times New Roman"/>
-          <w:i/>
-          <w:highlight w:val="yellow"/>
-        </w:rPr>
-        <w:t>[Name and ID of other group members]</w:t>
-      </w:r>
-    </w:p>
-    <w:p>
-      <w:pPr>
-        <w:ind w:left="720"/>
-        <w:rPr>
-          <w:rFonts w:ascii="Times New Roman" w:eastAsia="Times New Roman" w:hAnsi="Times New Roman" w:cs="Times New Roman"/>
-          <w:i/>
-        </w:rPr>
-      </w:pPr>
-    </w:p>
-    <w:p>
-      <w:pPr>
-        <w:ind w:left="720"/>
-        <w:rPr>
-          <w:rFonts w:ascii="Times New Roman" w:eastAsia="Times New Roman" w:hAnsi="Times New Roman" w:cs="Times New Roman"/>
-          <w:i/>
-        </w:rPr>
-      </w:pPr>
-    </w:p>
-    <w:p>
-      <w:pPr>
-        <w:ind w:left="720"/>
-        <w:rPr>
-          <w:rFonts w:ascii="Times New Roman" w:eastAsia="Times New Roman" w:hAnsi="Times New Roman" w:cs="Times New Roman"/>
-          <w:i/>
-        </w:rPr>
-      </w:pPr>
-    </w:p>
-    <w:p>
-      <w:pPr>
-        <w:ind w:left="720"/>
-        <w:rPr>
-          <w:rFonts w:ascii="Times New Roman" w:eastAsia="Times New Roman" w:hAnsi="Times New Roman" w:cs="Times New Roman"/>
-          <w:i/>
-        </w:rPr>
-      </w:pPr>
-    </w:p>
-    <w:p>
-      <w:pPr>
-        <w:rPr>
-          <w:rFonts w:ascii="Times New Roman" w:eastAsia="Times New Roman" w:hAnsi="Times New Roman" w:cs="Times New Roman"/>
-        </w:rPr>
-      </w:pPr>
-    </w:p>
-    <w:p>
-      <w:pPr>
-        <w:rPr>
-          <w:rFonts w:ascii="Times New Roman" w:eastAsia="Times New Roman" w:hAnsi="Times New Roman" w:cs="Times New Roman"/>
-        </w:rPr>
-      </w:pPr>
-    </w:p>
-    <w:p>
-      <w:pPr>
-        <w:rPr>
-          <w:rFonts w:ascii="Times New Roman" w:eastAsia="Times New Roman" w:hAnsi="Times New Roman" w:cs="Times New Roman"/>
-        </w:rPr>
-      </w:pPr>
-    </w:p>
-    <w:p>
-      <w:pPr>
-        <w:rPr>
-          <w:rFonts w:ascii="Times New Roman" w:eastAsia="Times New Roman" w:hAnsi="Times New Roman" w:cs="Times New Roman"/>
-        </w:rPr>
-      </w:pPr>
-    </w:p>
-    <w:p>
-      <w:pPr>
-        <w:rPr>
-          <w:rFonts w:ascii="Times New Roman" w:eastAsia="Times New Roman" w:hAnsi="Times New Roman" w:cs="Times New Roman"/>
-        </w:rPr>
-      </w:pPr>
-    </w:p>
-    <w:p>
-      <w:pPr>
-        <w:rPr>
-          <w:rFonts w:ascii="Times New Roman" w:eastAsia="Times New Roman" w:hAnsi="Times New Roman" w:cs="Times New Roman"/>
-        </w:rPr>
-      </w:pPr>
-    </w:p>
-    <w:p>
-      <w:pPr>
-        <w:pStyle w:val="ListParagraph"/>
-        <w:rPr>
-          <w:rFonts w:ascii="Times New Roman" w:eastAsia="Times New Roman" w:hAnsi="Times New Roman" w:cs="Times New Roman"/>
-          <w:i/>
-          <w:highlight w:val="yellow"/>
-        </w:rPr>
-      </w:pPr>
-      <w:r>
-        <w:rPr>
-          <w:rStyle w:val="Strong"/>
-          <w:rFonts w:ascii="Times New Roman" w:eastAsia="Times New Roman" w:hAnsi="Times New Roman" w:cs="Times New Roman"/>
-          <w:i/>
-          <w:highlight w:val="yellow"/>
-        </w:rPr>
-        <w:t>Please make sure</w:t>
-      </w:r>
-      <w:r>
-        <w:rPr>
-          <w:rFonts w:ascii="Times New Roman" w:eastAsia="Times New Roman" w:hAnsi="Times New Roman" w:cs="Times New Roman"/>
-          <w:i/>
-          <w:highlight w:val="yellow"/>
-        </w:rPr>
-        <w:t xml:space="preserve"> the document spelled correctly (including image labels, section headings, and table of contents</w:t>
-      </w:r>
-      <w:r>
-        <w:rPr>
-          <w:rFonts w:ascii="Times New Roman" w:eastAsia="Times New Roman" w:hAnsi="Times New Roman" w:cs="Times New Roman"/>
-          <w:i/>
-          <w:highlight w:val="yellow"/>
-        </w:rPr>
-        <w:t>)</w:t>
-      </w:r>
-      <w:r>
-        <w:rPr>
-          <w:rFonts w:ascii="Times New Roman" w:eastAsia="Times New Roman" w:hAnsi="Times New Roman" w:cs="Times New Roman"/>
-          <w:i/>
-          <w:highlight w:val="yellow"/>
-        </w:rPr>
-        <w:t>.</w:t>
-      </w:r>
-      <w:r>
-        <w:rPr>
-          <w:rFonts w:ascii="Times New Roman" w:eastAsia="Times New Roman" w:hAnsi="Times New Roman" w:cs="Times New Roman"/>
-          <w:i/>
-          <w:highlight w:val="yellow"/>
-        </w:rPr>
-        <w:t xml:space="preserve"> Please use correct punctuation.</w:t>
-      </w:r>
-    </w:p>
-    <w:p>
-      <w:pPr>
-        <w:pStyle w:val="ListParagraph"/>
-        <w:rPr>
-          <w:rFonts w:ascii="Times New Roman" w:eastAsia="Times New Roman" w:hAnsi="Times New Roman" w:cs="Times New Roman"/>
-        </w:rPr>
-      </w:pPr>
-      <w:r>
-        <w:rPr>
-          <w:rFonts w:ascii="Times New Roman" w:eastAsia="Times New Roman" w:hAnsi="Times New Roman" w:cs="Times New Roman"/>
-          <w:i/>
-          <w:highlight w:val="yellow"/>
-        </w:rPr>
-        <w:t>Make sure your report is grammatically correct</w:t>
-      </w:r>
-      <w:r>
-        <w:rPr>
-          <w:rFonts w:ascii="Times New Roman" w:eastAsia="Times New Roman" w:hAnsi="Times New Roman" w:cs="Times New Roman"/>
-          <w:i/>
-          <w:highlight w:val="yellow"/>
-        </w:rPr>
-        <w:t>.</w:t>
-      </w:r>
-      <w:r>
-        <w:rPr>
-          <w:rFonts w:ascii="Times New Roman" w:eastAsia="Times New Roman" w:hAnsi="Times New Roman" w:cs="Times New Roman"/>
-        </w:rPr>
-        <w:t xml:space="preserve"> </w:t>
-      </w:r>
-    </w:p>
-    <w:p>
-      <w:pPr>
-        <w:rPr>
-          <w:rFonts w:ascii="Times New Roman" w:eastAsia="Times New Roman" w:hAnsi="Times New Roman" w:cs="Times New Roman"/>
-        </w:rPr>
-      </w:pPr>
-    </w:p>
-    <w:p>
-      <w:pPr>
-        <w:rPr>
-          <w:rFonts w:ascii="Times New Roman" w:eastAsia="Times New Roman" w:hAnsi="Times New Roman" w:cs="Times New Roman"/>
-        </w:rPr>
-      </w:pPr>
-    </w:p>
-    <w:p>
-      <w:pPr>
-        <w:rPr>
-          <w:rFonts w:ascii="Times New Roman" w:eastAsia="Times New Roman" w:hAnsi="Times New Roman" w:cs="Times New Roman"/>
-        </w:rPr>
-      </w:pPr>
+    </w:p>
+    <w:p>
+      <w:r>
+        <w:br w:type="page"/>
+      </w:r>
     </w:p>
     <w:p>
       <w:pPr>
         <w:jc w:val="center"/>
         <w:rPr>
           <w:rFonts w:ascii="Times New Roman" w:eastAsia="Times New Roman" w:hAnsi="Times New Roman" w:cs="Times New Roman"/>
-        </w:rPr>
-      </w:pPr>
-      <w:r>
-        <w:rPr>
-          <w:rFonts w:ascii="Times New Roman" w:eastAsia="Times New Roman" w:hAnsi="Times New Roman" w:cs="Times New Roman"/>
-        </w:rPr>
-        <w:t>University of Hertfordshire</w:t>
-      </w:r>
-    </w:p>
-    <w:p>
-      <w:pPr>
-        <w:jc w:val="center"/>
-        <w:rPr>
-          <w:rFonts w:ascii="Times New Roman" w:eastAsia="Times New Roman" w:hAnsi="Times New Roman" w:cs="Times New Roman"/>
-        </w:rPr>
-      </w:pPr>
-      <w:r>
-        <w:rPr>
-          <w:rFonts w:ascii="Times New Roman" w:eastAsia="Times New Roman" w:hAnsi="Times New Roman" w:cs="Times New Roman"/>
-        </w:rPr>
-        <w:t>Hatfield, 202</w:t>
-      </w:r>
-      <w:r>
-        <w:rPr>
-          <w:rFonts w:ascii="Times New Roman" w:eastAsia="Times New Roman" w:hAnsi="Times New Roman" w:cs="Times New Roman"/>
-        </w:rPr>
-        <w:t>5</w:t>
-      </w:r>
-    </w:p>
-    <w:p>
-      <w:r>
-        <w:br w:type="page"/>
-      </w:r>
-    </w:p>
-    <w:p>
-      <w:pPr>
-        <w:jc w:val="center"/>
-        <w:rPr>
-          <w:rFonts w:ascii="Times New Roman" w:eastAsia="Times New Roman" w:hAnsi="Times New Roman" w:cs="Times New Roman"/>
-        </w:rPr>
-      </w:pPr>
-    </w:p>
-    <w:p>
-      <w:pPr>
-        <w:rPr>
-          <w:rFonts w:ascii="Times New Roman" w:eastAsia="Times New Roman" w:hAnsi="Times New Roman" w:cs="Times New Roman"/>
-        </w:rPr>
-      </w:pPr>
-    </w:p>
-    <w:p>
-      <w:pPr>
-        <w:jc w:val="center"/>
-        <w:rPr>
-          <w:rFonts w:ascii="Times New Roman" w:eastAsia="Times New Roman" w:hAnsi="Times New Roman" w:cs="Times New Roman"/>
-          <w:i/>
-          <w:highlight w:val="yellow"/>
-        </w:rPr>
-      </w:pPr>
-      <w:r>
-        <w:rPr>
-          <w:rFonts w:ascii="Times New Roman" w:eastAsia="Times New Roman" w:hAnsi="Times New Roman" w:cs="Times New Roman"/>
-        </w:rPr>
+          <w:i/>
+          <w:highlight w:val="yellow"/>
+        </w:rPr>
+      </w:pPr>
+      <w:r>
+        <w:rPr>
+          <w:rFonts w:ascii="Times New Roman" w:eastAsia="Times New Roman" w:hAnsi="Times New Roman" w:cs="Times New Roman"/>
+        </w:rPr>
+        <w:lastRenderedPageBreak/>
         <w:t>Table of Contents</w:t>
       </w:r>
       <w:r>
@@ -2973,7 +2618,6 @@
         <w:rPr>
           <w:rFonts w:ascii="Times New Roman" w:eastAsia="Times New Roman" w:hAnsi="Times New Roman" w:cs="Times New Roman"/>
         </w:rPr>
-        <w:lastRenderedPageBreak/>
         <w:t>Statistical test used to test the hypotheses and output</w:t>
       </w:r>
       <w:r>
@@ -4319,11 +3963,6 @@
         <w:docPartUnique/>
       </w:docPartObj>
     </w:sdtPr>
-    <w:sdtEndPr>
-      <w:rPr>
-        <w:rStyle w:val="PageNumber"/>
-      </w:rPr>
-    </w:sdtEndPr>
     <w:sdtContent>
       <w:p>
         <w:pPr>
@@ -4376,11 +4015,6 @@
         <w:docPartUnique/>
       </w:docPartObj>
     </w:sdtPr>
-    <w:sdtEndPr>
-      <w:rPr>
-        <w:rStyle w:val="PageNumber"/>
-      </w:rPr>
-    </w:sdtEndPr>
     <w:sdtContent>
       <w:p>
         <w:pPr>

</xml_diff>

<commit_message>
added student name and improved wording for clarity
improved some wording in 5.0 and better formatting
</commit_message>
<xml_diff>
--- a/7COM1079_Final report_template.docx
+++ b/7COM1079_Final report_template.docx
@@ -1433,7 +1433,23 @@
           <w:rFonts w:ascii="Times New Roman" w:eastAsia="Times New Roman" w:hAnsi="Times New Roman" w:cs="Times New Roman"/>
           <w:color w:val="000000"/>
         </w:rPr>
-        <w:t xml:space="preserve">The dataset used in this study spans the years 1983 to 2008 and includes annual global rates relevant to climate and atmospheric conditions. Variables include global population, CO2 emissions per capita, greenhouse gas emissions, temperature anomalies, aerosol levels and solar irradiance. This dataset allows for quantitative analysis of long term environmental trends. </w:t>
+        <w:t xml:space="preserve">The dataset used in this study spans the years 1983 to 2008 and includes annual global rates relevant to climate and atmospheric conditions. Variables include global population, CO2 emissions per capita, greenhouse gas emissions, temperature anomalies, aerosol levels and solar irradiance. This dataset allows for quantitative analysis of </w:t>
+      </w:r>
+      <w:proofErr w:type="gramStart"/>
+      <w:r>
+        <w:rPr>
+          <w:rFonts w:ascii="Times New Roman" w:eastAsia="Times New Roman" w:hAnsi="Times New Roman" w:cs="Times New Roman"/>
+          <w:color w:val="000000"/>
+        </w:rPr>
+        <w:t>long term</w:t>
+      </w:r>
+      <w:proofErr w:type="gramEnd"/>
+      <w:r>
+        <w:rPr>
+          <w:rFonts w:ascii="Times New Roman" w:eastAsia="Times New Roman" w:hAnsi="Times New Roman" w:cs="Times New Roman"/>
+          <w:color w:val="000000"/>
+        </w:rPr>
+        <w:t xml:space="preserve"> environmental trends. </w:t>
       </w:r>
     </w:p>
     <w:p>
@@ -1928,7 +1944,23 @@
           <w:rFonts w:ascii="Times New Roman" w:eastAsia="Courier New" w:hAnsi="Times New Roman" w:cs="Times New Roman"/>
           <w:highlight w:val="white"/>
         </w:rPr>
-        <w:t>Due to both variables constantly changing over time, a line graph was implemented to examine the link between .The graph shows the trends and joint movement of the two variables. A histogram graph was also implemented to show the overall distribution of co2 emission per capita.</w:t>
+        <w:t xml:space="preserve">Due to both variables constantly changing over time, a line graph was implemented to examine the link </w:t>
+      </w:r>
+      <w:proofErr w:type="gramStart"/>
+      <w:r>
+        <w:rPr>
+          <w:rFonts w:ascii="Times New Roman" w:eastAsia="Courier New" w:hAnsi="Times New Roman" w:cs="Times New Roman"/>
+          <w:highlight w:val="white"/>
+        </w:rPr>
+        <w:t>between .The</w:t>
+      </w:r>
+      <w:proofErr w:type="gramEnd"/>
+      <w:r>
+        <w:rPr>
+          <w:rFonts w:ascii="Times New Roman" w:eastAsia="Courier New" w:hAnsi="Times New Roman" w:cs="Times New Roman"/>
+          <w:highlight w:val="white"/>
+        </w:rPr>
+        <w:t xml:space="preserve"> graph shows the trends and joint movement of the two variables. A histogram graph was also implemented to show the overall distribution of co2 emission per capita.</w:t>
       </w:r>
     </w:p>
     <w:p>
@@ -2343,7 +2375,21 @@
           <w:rFonts w:ascii="Times New Roman" w:eastAsia="Times New Roman" w:hAnsi="Times New Roman" w:cs="Times New Roman"/>
         </w:rPr>
         <w:br/>
-        <w:t xml:space="preserve">The P-value of the hypothsis is rejected </w:t>
+        <w:t xml:space="preserve">The P-value of the </w:t>
+      </w:r>
+      <w:proofErr w:type="spellStart"/>
+      <w:r>
+        <w:rPr>
+          <w:rFonts w:ascii="Times New Roman" w:eastAsia="Times New Roman" w:hAnsi="Times New Roman" w:cs="Times New Roman"/>
+        </w:rPr>
+        <w:t>hypothsis</w:t>
+      </w:r>
+      <w:proofErr w:type="spellEnd"/>
+      <w:r>
+        <w:rPr>
+          <w:rFonts w:ascii="Times New Roman" w:eastAsia="Times New Roman" w:hAnsi="Times New Roman" w:cs="Times New Roman"/>
+        </w:rPr>
+        <w:t xml:space="preserve"> is rejected </w:t>
       </w:r>
     </w:p>
     <w:p>
@@ -2862,6 +2908,14 @@
           <w:rFonts w:ascii="Times New Roman" w:eastAsia="Times New Roman" w:hAnsi="Times New Roman" w:cs="Times New Roman"/>
         </w:rPr>
       </w:pPr>
+    </w:p>
+    <w:p>
+      <w:pPr>
+        <w:jc w:val="both"/>
+        <w:rPr>
+          <w:rFonts w:ascii="Times New Roman" w:eastAsia="Times New Roman" w:hAnsi="Times New Roman" w:cs="Times New Roman"/>
+        </w:rPr>
+      </w:pPr>
       <w:r>
         <w:rPr>
           <w:rFonts w:ascii="Times New Roman" w:eastAsia="Times New Roman" w:hAnsi="Times New Roman" w:cs="Times New Roman"/>
@@ -2892,6 +2946,14 @@
         </w:rPr>
         <w:t xml:space="preserve"> to answer the research question and conduct proper analysis</w:t>
       </w:r>
+    </w:p>
+    <w:p>
+      <w:pPr>
+        <w:jc w:val="both"/>
+        <w:rPr>
+          <w:rFonts w:ascii="Times New Roman" w:eastAsia="Times New Roman" w:hAnsi="Times New Roman" w:cs="Times New Roman"/>
+        </w:rPr>
+      </w:pPr>
     </w:p>
     <w:p>
       <w:pPr>
@@ -3309,12 +3371,21 @@
           <w:color w:val="000000"/>
         </w:rPr>
       </w:pPr>
-      <w:r>
-        <w:rPr>
-          <w:rFonts w:ascii="Times New Roman" w:eastAsia="Times New Roman" w:hAnsi="Times New Roman" w:cs="Times New Roman"/>
-          <w:color w:val="000000"/>
-        </w:rPr>
-        <w:t xml:space="preserve">Analysis.R code with the appropriate statistics to test the hypotheses. </w:t>
+      <w:proofErr w:type="spellStart"/>
+      <w:r>
+        <w:rPr>
+          <w:rFonts w:ascii="Times New Roman" w:eastAsia="Times New Roman" w:hAnsi="Times New Roman" w:cs="Times New Roman"/>
+          <w:color w:val="000000"/>
+        </w:rPr>
+        <w:t>Analysis.R</w:t>
+      </w:r>
+      <w:proofErr w:type="spellEnd"/>
+      <w:r>
+        <w:rPr>
+          <w:rFonts w:ascii="Times New Roman" w:eastAsia="Times New Roman" w:hAnsi="Times New Roman" w:cs="Times New Roman"/>
+          <w:color w:val="000000"/>
+        </w:rPr>
+        <w:t xml:space="preserve"> code with the appropriate statistics to test the hypotheses. </w:t>
       </w:r>
     </w:p>
     <w:p>

</xml_diff>